<commit_message>
update: add specification for feature 4
</commit_message>
<xml_diff>
--- a/specificaiton.docx
+++ b/specificaiton.docx
@@ -120,6 +120,30 @@
         </w:rPr>
         <w:t>Initial Feature</w:t>
       </w:r>
+      <w:r>
+        <w:rPr>
+          <w:rFonts w:asciiTheme="minorHAnsi" w:hAnsiTheme="minorHAnsi" w:cstheme="minorHAnsi"/>
+        </w:rPr>
+        <w:t xml:space="preserve">: </w:t>
+      </w:r>
+      <w:r>
+        <w:rPr>
+          <w:rFonts w:asciiTheme="minorHAnsi" w:hAnsiTheme="minorHAnsi" w:cstheme="minorHAnsi"/>
+        </w:rPr>
+        <w:t xml:space="preserve"> </w:t>
+      </w:r>
+      <w:r>
+        <w:rPr>
+          <w:rFonts w:asciiTheme="minorHAnsi" w:hAnsiTheme="minorHAnsi" w:cstheme="minorHAnsi"/>
+        </w:rPr>
+        <w:t>U</w:t>
+      </w:r>
+      <w:r>
+        <w:rPr>
+          <w:rFonts w:asciiTheme="minorHAnsi" w:hAnsiTheme="minorHAnsi" w:cstheme="minorHAnsi"/>
+        </w:rPr>
+        <w:t>nique word count</w:t>
+      </w:r>
     </w:p>
     <w:p>
       <w:pPr>
@@ -520,7 +544,13 @@
         <w:rPr>
           <w:rFonts w:asciiTheme="minorHAnsi" w:hAnsiTheme="minorHAnsi" w:cstheme="minorHAnsi"/>
         </w:rPr>
-        <w:t>Feature 1</w:t>
+        <w:t xml:space="preserve">Feature </w:t>
+      </w:r>
+      <w:r>
+        <w:rPr>
+          <w:rFonts w:asciiTheme="minorHAnsi" w:hAnsiTheme="minorHAnsi" w:cstheme="minorHAnsi"/>
+        </w:rPr>
+        <w:t>2: Line count</w:t>
       </w:r>
     </w:p>
     <w:p>
@@ -540,45 +570,126 @@
         <w:rPr>
           <w:rFonts w:asciiTheme="minorHAnsi" w:hAnsiTheme="minorHAnsi" w:cstheme="minorHAnsi"/>
         </w:rPr>
+        <w:t xml:space="preserve"> Function </w:t>
+      </w:r>
+      <w:proofErr w:type="gramStart"/>
+      <w:r>
+        <w:rPr>
+          <w:rFonts w:asciiTheme="minorHAnsi" w:hAnsiTheme="minorHAnsi" w:cstheme="minorHAnsi"/>
+        </w:rPr>
+        <w:t>lines(</w:t>
+      </w:r>
+      <w:proofErr w:type="gramEnd"/>
+      <w:r>
+        <w:rPr>
+          <w:rFonts w:asciiTheme="minorHAnsi" w:hAnsiTheme="minorHAnsi" w:cstheme="minorHAnsi"/>
+        </w:rPr>
+        <w:t>Line</w:t>
+      </w:r>
+      <w:r>
+        <w:rPr>
+          <w:rFonts w:asciiTheme="minorHAnsi" w:hAnsiTheme="minorHAnsi" w:cstheme="minorHAnsi"/>
+        </w:rPr>
         <w:t xml:space="preserve"> </w:t>
       </w:r>
       <w:r>
         <w:rPr>
           <w:rFonts w:asciiTheme="minorHAnsi" w:hAnsiTheme="minorHAnsi" w:cstheme="minorHAnsi"/>
         </w:rPr>
-        <w:t xml:space="preserve">Function </w:t>
+        <w:t>Split)</w:t>
+      </w:r>
+      <w:r>
+        <w:rPr>
+          <w:rFonts w:asciiTheme="minorHAnsi" w:hAnsiTheme="minorHAnsi" w:cstheme="minorHAnsi"/>
+        </w:rPr>
+        <w:t>--------------------------------</w:t>
+      </w:r>
+    </w:p>
+    <w:p>
+      <w:pPr>
+        <w:pStyle w:val="Default"/>
+        <w:rPr>
+          <w:rFonts w:asciiTheme="minorHAnsi" w:hAnsiTheme="minorHAnsi" w:cstheme="minorHAnsi"/>
+        </w:rPr>
+      </w:pPr>
+      <w:r>
+        <w:rPr>
+          <w:rFonts w:asciiTheme="minorHAnsi" w:hAnsiTheme="minorHAnsi" w:cstheme="minorHAnsi"/>
+        </w:rPr>
+        <w:t>LINE == seq1(char\tab)</w:t>
+      </w:r>
+    </w:p>
+    <w:p>
+      <w:pPr>
+        <w:rPr>
+          <w:rFonts w:cstheme="minorHAnsi"/>
+        </w:rPr>
+      </w:pPr>
+      <w:r>
+        <w:rPr>
+          <w:rFonts w:cstheme="minorHAnsi"/>
+        </w:rPr>
+        <w:t>\</w:t>
+      </w:r>
+      <w:proofErr w:type="spellStart"/>
+      <w:r>
+        <w:rPr>
+          <w:rFonts w:cstheme="minorHAnsi"/>
+        </w:rPr>
+        <w:t>forall</w:t>
+      </w:r>
+      <w:proofErr w:type="spellEnd"/>
+      <w:r>
+        <w:rPr>
+          <w:rFonts w:cstheme="minorHAnsi"/>
+        </w:rPr>
+        <w:t xml:space="preserve"> t: </w:t>
       </w:r>
       <w:proofErr w:type="gramStart"/>
       <w:r>
         <w:rPr>
-          <w:rFonts w:asciiTheme="minorHAnsi" w:hAnsiTheme="minorHAnsi" w:cstheme="minorHAnsi"/>
-        </w:rPr>
-        <w:t>lines(</w:t>
+          <w:rFonts w:cstheme="minorHAnsi"/>
+        </w:rPr>
+        <w:t xml:space="preserve">tap; </w:t>
+      </w:r>
+      <w:r>
+        <w:rPr>
+          <w:rFonts w:cstheme="minorHAnsi"/>
+        </w:rPr>
+        <w:t xml:space="preserve"> n</w:t>
       </w:r>
       <w:proofErr w:type="gramEnd"/>
       <w:r>
         <w:rPr>
-          <w:rFonts w:asciiTheme="minorHAnsi" w:hAnsiTheme="minorHAnsi" w:cstheme="minorHAnsi"/>
-        </w:rPr>
-        <w:t>Line</w:t>
-      </w:r>
-      <w:r>
-        <w:rPr>
-          <w:rFonts w:asciiTheme="minorHAnsi" w:hAnsiTheme="minorHAnsi" w:cstheme="minorHAnsi"/>
-        </w:rPr>
-        <w:t xml:space="preserve"> </w:t>
-      </w:r>
-      <w:r>
-        <w:rPr>
-          <w:rFonts w:asciiTheme="minorHAnsi" w:hAnsiTheme="minorHAnsi" w:cstheme="minorHAnsi"/>
-        </w:rPr>
-        <w:t>Split)</w:t>
-      </w:r>
-      <w:r>
-        <w:rPr>
-          <w:rFonts w:asciiTheme="minorHAnsi" w:hAnsiTheme="minorHAnsi" w:cstheme="minorHAnsi"/>
-        </w:rPr>
-        <w:t>--------------------------------</w:t>
+          <w:rFonts w:cstheme="minorHAnsi"/>
+        </w:rPr>
+        <w:t xml:space="preserve">: LINE; </w:t>
+      </w:r>
+      <w:proofErr w:type="spellStart"/>
+      <w:r>
+        <w:rPr>
+          <w:rFonts w:cstheme="minorHAnsi"/>
+        </w:rPr>
+        <w:t>l</w:t>
+      </w:r>
+      <w:r>
+        <w:rPr>
+          <w:rFonts w:cstheme="minorHAnsi"/>
+        </w:rPr>
+        <w:t>eft</w:t>
+      </w:r>
+      <w:r>
+        <w:rPr>
+          <w:rFonts w:cstheme="minorHAnsi"/>
+        </w:rPr>
+        <w:t>,r</w:t>
+      </w:r>
+      <w:proofErr w:type="spellEnd"/>
+      <w:r>
+        <w:rPr>
+          <w:rFonts w:cstheme="minorHAnsi"/>
+        </w:rPr>
+        <w:t xml:space="preserve">: TEXT </w:t>
       </w:r>
     </w:p>
     <w:p>
@@ -592,74 +703,118 @@
         <w:rPr>
           <w:rFonts w:asciiTheme="minorHAnsi" w:hAnsiTheme="minorHAnsi" w:cstheme="minorHAnsi"/>
         </w:rPr>
-        <w:t>LINE == seq1(char\tab)</w:t>
-      </w:r>
-    </w:p>
-    <w:p>
-      <w:pPr>
-        <w:rPr>
-          <w:rFonts w:cstheme="minorHAnsi"/>
-        </w:rPr>
-      </w:pPr>
-      <w:r>
-        <w:rPr>
-          <w:rFonts w:cstheme="minorHAnsi"/>
-        </w:rPr>
-        <w:t>\</w:t>
-      </w:r>
-      <w:proofErr w:type="spellStart"/>
-      <w:r>
-        <w:rPr>
-          <w:rFonts w:cstheme="minorHAnsi"/>
-        </w:rPr>
-        <w:t>forall</w:t>
-      </w:r>
-      <w:proofErr w:type="spellEnd"/>
-      <w:r>
-        <w:rPr>
-          <w:rFonts w:cstheme="minorHAnsi"/>
-        </w:rPr>
-        <w:t xml:space="preserve"> </w:t>
-      </w:r>
-      <w:r>
-        <w:rPr>
-          <w:rFonts w:cstheme="minorHAnsi"/>
-        </w:rPr>
-        <w:t>t</w:t>
-      </w:r>
-      <w:r>
-        <w:rPr>
-          <w:rFonts w:cstheme="minorHAnsi"/>
-        </w:rPr>
-        <w:t xml:space="preserve">: </w:t>
-      </w:r>
-      <w:proofErr w:type="gramStart"/>
-      <w:r>
-        <w:rPr>
-          <w:rFonts w:cstheme="minorHAnsi"/>
-        </w:rPr>
-        <w:t>tap</w:t>
-      </w:r>
-      <w:r>
-        <w:rPr>
-          <w:rFonts w:cstheme="minorHAnsi"/>
-        </w:rPr>
-        <w:t xml:space="preserve">; </w:t>
-      </w:r>
-      <w:r>
-        <w:rPr>
-          <w:rFonts w:cstheme="minorHAnsi"/>
-        </w:rPr>
-        <w:t xml:space="preserve"> n</w:t>
-      </w:r>
-      <w:proofErr w:type="gramEnd"/>
-      <w:r>
-        <w:rPr>
-          <w:rFonts w:cstheme="minorHAnsi"/>
-        </w:rPr>
-        <w:t xml:space="preserve">: LINE; </w:t>
-      </w:r>
-      <w:proofErr w:type="spellStart"/>
+        <w:t>lines: TEXT -&gt; seq LINE</w:t>
+      </w:r>
+      <w:r>
+        <w:rPr>
+          <w:rFonts w:asciiTheme="minorHAnsi" w:hAnsiTheme="minorHAnsi" w:cstheme="minorHAnsi"/>
+        </w:rPr>
+        <w:tab/>
+      </w:r>
+    </w:p>
+    <w:p>
+      <w:pPr>
+        <w:rPr>
+          <w:rFonts w:cstheme="minorHAnsi"/>
+        </w:rPr>
+      </w:pPr>
+      <w:r>
+        <w:rPr>
+          <w:rFonts w:cstheme="minorHAnsi"/>
+        </w:rPr>
+        <w:t xml:space="preserve">    lines &lt;&gt; = &lt;&gt; &amp;</w:t>
+      </w:r>
+    </w:p>
+    <w:p>
+      <w:pPr>
+        <w:rPr>
+          <w:rFonts w:cstheme="minorHAnsi"/>
+        </w:rPr>
+      </w:pPr>
+      <w:r>
+        <w:rPr>
+          <w:rFonts w:cstheme="minorHAnsi"/>
+        </w:rPr>
+        <w:t xml:space="preserve">    lines t = &lt;&gt; &amp;</w:t>
+      </w:r>
+    </w:p>
+    <w:p>
+      <w:pPr>
+        <w:ind w:firstLine="220"/>
+        <w:rPr>
+          <w:rFonts w:cstheme="minorHAnsi"/>
+        </w:rPr>
+      </w:pPr>
+      <w:r>
+        <w:rPr>
+          <w:rFonts w:cstheme="minorHAnsi"/>
+        </w:rPr>
+        <w:t xml:space="preserve">lines </w:t>
+      </w:r>
+      <w:r>
+        <w:rPr>
+          <w:rFonts w:cstheme="minorHAnsi"/>
+        </w:rPr>
+        <w:t>n</w:t>
+      </w:r>
+      <w:r>
+        <w:rPr>
+          <w:rFonts w:cstheme="minorHAnsi"/>
+        </w:rPr>
+        <w:t xml:space="preserve"> = &lt; </w:t>
+      </w:r>
+      <w:r>
+        <w:rPr>
+          <w:rFonts w:cstheme="minorHAnsi"/>
+        </w:rPr>
+        <w:t>line</w:t>
+      </w:r>
+      <w:r>
+        <w:rPr>
+          <w:rFonts w:cstheme="minorHAnsi"/>
+        </w:rPr>
+        <w:t xml:space="preserve"> &gt; &amp;</w:t>
+      </w:r>
+    </w:p>
+    <w:p>
+      <w:pPr>
+        <w:rPr>
+          <w:rFonts w:cstheme="minorHAnsi"/>
+        </w:rPr>
+      </w:pPr>
+      <w:r>
+        <w:rPr>
+          <w:rFonts w:cstheme="minorHAnsi"/>
+        </w:rPr>
+        <w:t xml:space="preserve">    lines (tr) = lines r &amp;</w:t>
+      </w:r>
+    </w:p>
+    <w:p>
+      <w:pPr>
+        <w:rPr>
+          <w:rFonts w:cstheme="minorHAnsi"/>
+        </w:rPr>
+      </w:pPr>
+      <w:r>
+        <w:rPr>
+          <w:rFonts w:cstheme="minorHAnsi"/>
+        </w:rPr>
+        <w:t xml:space="preserve">    lines (</w:t>
+      </w:r>
+      <w:proofErr w:type="spellStart"/>
+      <w:r>
+        <w:rPr>
+          <w:rFonts w:cstheme="minorHAnsi"/>
+        </w:rPr>
+        <w:t>lt</w:t>
+      </w:r>
+      <w:proofErr w:type="spellEnd"/>
+      <w:r>
+        <w:rPr>
+          <w:rFonts w:cstheme="minorHAnsi"/>
+        </w:rPr>
+        <w:t xml:space="preserve">) = lines </w:t>
+      </w:r>
       <w:r>
         <w:rPr>
           <w:rFonts w:cstheme="minorHAnsi"/>
@@ -670,21 +825,44 @@
         <w:rPr>
           <w:rFonts w:cstheme="minorHAnsi"/>
         </w:rPr>
-        <w:t>eft</w:t>
-      </w:r>
-      <w:r>
-        <w:rPr>
-          <w:rFonts w:cstheme="minorHAnsi"/>
-        </w:rPr>
-        <w:t>,r</w:t>
-      </w:r>
-      <w:proofErr w:type="spellEnd"/>
-      <w:r>
-        <w:rPr>
-          <w:rFonts w:cstheme="minorHAnsi"/>
-        </w:rPr>
-        <w:t xml:space="preserve">: TEXT </w:t>
-      </w:r>
+        <w:t xml:space="preserve"> &amp;</w:t>
+      </w:r>
+    </w:p>
+    <w:p>
+      <w:pPr>
+        <w:ind w:firstLine="220"/>
+        <w:rPr>
+          <w:rFonts w:cstheme="minorHAnsi"/>
+        </w:rPr>
+      </w:pPr>
+      <w:r>
+        <w:rPr>
+          <w:rFonts w:cstheme="minorHAnsi"/>
+        </w:rPr>
+        <w:t>lines (</w:t>
+      </w:r>
+      <w:proofErr w:type="spellStart"/>
+      <w:r>
+        <w:rPr>
+          <w:rFonts w:cstheme="minorHAnsi"/>
+        </w:rPr>
+        <w:t>ltr</w:t>
+      </w:r>
+      <w:proofErr w:type="spellEnd"/>
+      <w:r>
+        <w:rPr>
+          <w:rFonts w:cstheme="minorHAnsi"/>
+        </w:rPr>
+        <w:t>) = lines l + lines r</w:t>
+      </w:r>
+    </w:p>
+    <w:p>
+      <w:pPr>
+        <w:ind w:firstLine="220"/>
+        <w:rPr>
+          <w:rFonts w:cstheme="minorHAnsi"/>
+        </w:rPr>
+      </w:pPr>
     </w:p>
     <w:p>
       <w:pPr>
@@ -697,251 +875,13 @@
         <w:rPr>
           <w:rFonts w:asciiTheme="minorHAnsi" w:hAnsiTheme="minorHAnsi" w:cstheme="minorHAnsi"/>
         </w:rPr>
-        <w:t>lines: TEXT -&gt; seq LINE</w:t>
-      </w:r>
-      <w:r>
-        <w:rPr>
-          <w:rFonts w:asciiTheme="minorHAnsi" w:hAnsiTheme="minorHAnsi" w:cstheme="minorHAnsi"/>
-        </w:rPr>
-        <w:tab/>
-      </w:r>
-    </w:p>
-    <w:p>
-      <w:pPr>
-        <w:rPr>
-          <w:rFonts w:cstheme="minorHAnsi"/>
-        </w:rPr>
-      </w:pPr>
-      <w:r>
-        <w:rPr>
-          <w:rFonts w:cstheme="minorHAnsi"/>
-        </w:rPr>
-        <w:t xml:space="preserve">    lines</w:t>
-      </w:r>
-      <w:r>
-        <w:rPr>
-          <w:rFonts w:cstheme="minorHAnsi"/>
-        </w:rPr>
-        <w:t xml:space="preserve"> </w:t>
-      </w:r>
-      <w:r>
-        <w:rPr>
-          <w:rFonts w:cstheme="minorHAnsi"/>
-        </w:rPr>
-        <w:t>&lt;&gt; = &lt;&gt; &amp;</w:t>
-      </w:r>
-    </w:p>
-    <w:p>
-      <w:pPr>
-        <w:rPr>
-          <w:rFonts w:cstheme="minorHAnsi"/>
-        </w:rPr>
-      </w:pPr>
-      <w:r>
-        <w:rPr>
-          <w:rFonts w:cstheme="minorHAnsi"/>
-        </w:rPr>
-        <w:t xml:space="preserve">    lines</w:t>
-      </w:r>
-      <w:r>
-        <w:rPr>
-          <w:rFonts w:cstheme="minorHAnsi"/>
-        </w:rPr>
-        <w:t xml:space="preserve"> t</w:t>
-      </w:r>
-      <w:r>
-        <w:rPr>
-          <w:rFonts w:cstheme="minorHAnsi"/>
-        </w:rPr>
-        <w:t xml:space="preserve"> = &lt;&gt; &amp;</w:t>
-      </w:r>
-    </w:p>
-    <w:p>
-      <w:pPr>
-        <w:ind w:firstLine="220"/>
-        <w:rPr>
-          <w:rFonts w:cstheme="minorHAnsi"/>
-        </w:rPr>
-      </w:pPr>
-      <w:r>
-        <w:rPr>
-          <w:rFonts w:cstheme="minorHAnsi"/>
-        </w:rPr>
-        <w:t xml:space="preserve">lines </w:t>
-      </w:r>
-      <w:r>
-        <w:rPr>
-          <w:rFonts w:cstheme="minorHAnsi"/>
-        </w:rPr>
-        <w:t>n</w:t>
-      </w:r>
-      <w:r>
-        <w:rPr>
-          <w:rFonts w:cstheme="minorHAnsi"/>
-        </w:rPr>
-        <w:t xml:space="preserve"> = &lt; </w:t>
-      </w:r>
-      <w:r>
-        <w:rPr>
-          <w:rFonts w:cstheme="minorHAnsi"/>
-        </w:rPr>
-        <w:t>line</w:t>
-      </w:r>
-      <w:r>
-        <w:rPr>
-          <w:rFonts w:cstheme="minorHAnsi"/>
-        </w:rPr>
-        <w:t xml:space="preserve"> &gt; &amp;</w:t>
-      </w:r>
-    </w:p>
-    <w:p>
-      <w:pPr>
-        <w:rPr>
-          <w:rFonts w:cstheme="minorHAnsi"/>
-        </w:rPr>
-      </w:pPr>
-      <w:r>
-        <w:rPr>
-          <w:rFonts w:cstheme="minorHAnsi"/>
-        </w:rPr>
-        <w:t xml:space="preserve">    lines (tr) = lines r &amp;</w:t>
-      </w:r>
-    </w:p>
-    <w:p>
-      <w:pPr>
-        <w:rPr>
-          <w:rFonts w:cstheme="minorHAnsi"/>
-        </w:rPr>
-      </w:pPr>
-      <w:r>
-        <w:rPr>
-          <w:rFonts w:cstheme="minorHAnsi"/>
-        </w:rPr>
-        <w:t xml:space="preserve">    lines (</w:t>
-      </w:r>
-      <w:proofErr w:type="spellStart"/>
-      <w:r>
-        <w:rPr>
-          <w:rFonts w:cstheme="minorHAnsi"/>
-        </w:rPr>
-        <w:t>lt</w:t>
-      </w:r>
-      <w:proofErr w:type="spellEnd"/>
-      <w:r>
-        <w:rPr>
-          <w:rFonts w:cstheme="minorHAnsi"/>
-        </w:rPr>
-        <w:t xml:space="preserve">) = lines </w:t>
-      </w:r>
-      <w:r>
-        <w:rPr>
-          <w:rFonts w:cstheme="minorHAnsi"/>
-        </w:rPr>
-        <w:t>l</w:t>
-      </w:r>
-      <w:r>
-        <w:rPr>
-          <w:rFonts w:cstheme="minorHAnsi"/>
-        </w:rPr>
-        <w:t xml:space="preserve"> &amp;</w:t>
-      </w:r>
-    </w:p>
-    <w:p>
-      <w:pPr>
-        <w:ind w:firstLine="220"/>
-        <w:rPr>
-          <w:rFonts w:cstheme="minorHAnsi"/>
-        </w:rPr>
-      </w:pPr>
-      <w:r>
-        <w:rPr>
-          <w:rFonts w:cstheme="minorHAnsi"/>
-        </w:rPr>
-        <w:t>lines (</w:t>
-      </w:r>
-      <w:proofErr w:type="spellStart"/>
-      <w:r>
-        <w:rPr>
-          <w:rFonts w:cstheme="minorHAnsi"/>
-        </w:rPr>
-        <w:t>l</w:t>
-      </w:r>
-      <w:r>
-        <w:rPr>
-          <w:rFonts w:cstheme="minorHAnsi"/>
-        </w:rPr>
-        <w:t>t</w:t>
-      </w:r>
-      <w:r>
-        <w:rPr>
-          <w:rFonts w:cstheme="minorHAnsi"/>
-        </w:rPr>
-        <w:t>r</w:t>
-      </w:r>
-      <w:proofErr w:type="spellEnd"/>
-      <w:r>
-        <w:rPr>
-          <w:rFonts w:cstheme="minorHAnsi"/>
-        </w:rPr>
-        <w:t xml:space="preserve">) = </w:t>
-      </w:r>
-      <w:r>
-        <w:rPr>
-          <w:rFonts w:cstheme="minorHAnsi"/>
-        </w:rPr>
-        <w:t>lines</w:t>
-      </w:r>
-      <w:r>
-        <w:rPr>
-          <w:rFonts w:cstheme="minorHAnsi"/>
-        </w:rPr>
-        <w:t xml:space="preserve"> l + </w:t>
-      </w:r>
-      <w:r>
-        <w:rPr>
-          <w:rFonts w:cstheme="minorHAnsi"/>
-        </w:rPr>
-        <w:t>lines</w:t>
-      </w:r>
-      <w:r>
-        <w:rPr>
-          <w:rFonts w:cstheme="minorHAnsi"/>
-        </w:rPr>
-        <w:t xml:space="preserve"> r</w:t>
-      </w:r>
-    </w:p>
-    <w:p>
-      <w:pPr>
-        <w:ind w:firstLine="220"/>
-        <w:rPr>
-          <w:rFonts w:cstheme="minorHAnsi"/>
-        </w:rPr>
-      </w:pPr>
-    </w:p>
-    <w:p>
-      <w:pPr>
-        <w:pStyle w:val="Default"/>
-        <w:rPr>
-          <w:rFonts w:asciiTheme="minorHAnsi" w:hAnsiTheme="minorHAnsi" w:cstheme="minorHAnsi"/>
-        </w:rPr>
-      </w:pPr>
-      <w:r>
-        <w:rPr>
-          <w:rFonts w:asciiTheme="minorHAnsi" w:hAnsiTheme="minorHAnsi" w:cstheme="minorHAnsi"/>
-        </w:rPr>
         <w:t>---------------------------------</w:t>
       </w:r>
       <w:r>
         <w:rPr>
           <w:rFonts w:asciiTheme="minorHAnsi" w:hAnsiTheme="minorHAnsi" w:cstheme="minorHAnsi"/>
         </w:rPr>
-        <w:t xml:space="preserve"> </w:t>
-      </w:r>
-      <w:r>
-        <w:rPr>
-          <w:rFonts w:asciiTheme="minorHAnsi" w:hAnsiTheme="minorHAnsi" w:cstheme="minorHAnsi"/>
-        </w:rPr>
-        <w:t xml:space="preserve">Function </w:t>
+        <w:t xml:space="preserve"> Function </w:t>
       </w:r>
       <w:proofErr w:type="gramStart"/>
       <w:r>
@@ -1044,7 +984,6 @@
           <w:rFonts w:cstheme="minorHAnsi"/>
         </w:rPr>
       </w:pPr>
-      <w:proofErr w:type="spellStart"/>
       <w:r>
         <w:rPr>
           <w:rFonts w:cstheme="minorHAnsi"/>
@@ -1052,7 +991,6 @@
         <w:lastRenderedPageBreak/>
         <w:t>lc</w:t>
       </w:r>
-      <w:proofErr w:type="spellEnd"/>
       <w:r>
         <w:rPr>
           <w:rFonts w:cstheme="minorHAnsi"/>
@@ -1105,7 +1043,13 @@
         <w:rPr>
           <w:rFonts w:asciiTheme="minorHAnsi" w:hAnsiTheme="minorHAnsi" w:cstheme="minorHAnsi"/>
         </w:rPr>
-        <w:t>2</w:t>
+        <w:t xml:space="preserve">3: </w:t>
+      </w:r>
+      <w:r>
+        <w:rPr>
+          <w:rFonts w:asciiTheme="minorHAnsi" w:hAnsiTheme="minorHAnsi" w:cstheme="minorHAnsi"/>
+        </w:rPr>
+        <w:t>Char count</w:t>
       </w:r>
     </w:p>
     <w:p>
@@ -1172,32 +1116,227 @@
         <w:rPr>
           <w:rFonts w:cstheme="minorHAnsi"/>
         </w:rPr>
+        <w:t xml:space="preserve"> b: BLANK; c: CHAR; </w:t>
+      </w:r>
+      <w:proofErr w:type="spellStart"/>
+      <w:proofErr w:type="gramStart"/>
+      <w:r>
+        <w:rPr>
+          <w:rFonts w:cstheme="minorHAnsi"/>
+        </w:rPr>
+        <w:t>l,r</w:t>
+      </w:r>
+      <w:proofErr w:type="spellEnd"/>
+      <w:proofErr w:type="gramEnd"/>
+      <w:r>
+        <w:rPr>
+          <w:rFonts w:cstheme="minorHAnsi"/>
+        </w:rPr>
+        <w:t xml:space="preserve">: TEXT </w:t>
+      </w:r>
+    </w:p>
+    <w:p>
+      <w:pPr>
+        <w:pStyle w:val="Default"/>
+        <w:rPr>
+          <w:rFonts w:asciiTheme="minorHAnsi" w:hAnsiTheme="minorHAnsi" w:cstheme="minorHAnsi"/>
+        </w:rPr>
+      </w:pPr>
+      <w:r>
+        <w:rPr>
+          <w:rFonts w:asciiTheme="minorHAnsi" w:hAnsiTheme="minorHAnsi" w:cstheme="minorHAnsi"/>
+        </w:rPr>
+        <w:t>cs: TEXT -&gt; seq CHAR</w:t>
+      </w:r>
+      <w:r>
+        <w:rPr>
+          <w:rFonts w:asciiTheme="minorHAnsi" w:hAnsiTheme="minorHAnsi" w:cstheme="minorHAnsi"/>
+        </w:rPr>
+        <w:tab/>
+      </w:r>
+    </w:p>
+    <w:p>
+      <w:pPr>
+        <w:rPr>
+          <w:rFonts w:cstheme="minorHAnsi"/>
+        </w:rPr>
+      </w:pPr>
+      <w:r>
+        <w:rPr>
+          <w:rFonts w:cstheme="minorHAnsi"/>
+        </w:rPr>
+        <w:t xml:space="preserve">    cs &lt;&gt; = &lt;&gt; &amp;</w:t>
+      </w:r>
+    </w:p>
+    <w:p>
+      <w:pPr>
+        <w:rPr>
+          <w:rFonts w:cstheme="minorHAnsi"/>
+        </w:rPr>
+      </w:pPr>
+      <w:r>
+        <w:rPr>
+          <w:rFonts w:cstheme="minorHAnsi"/>
+        </w:rPr>
+        <w:t xml:space="preserve">    cs b = &lt;&gt; &amp;</w:t>
+      </w:r>
+    </w:p>
+    <w:p>
+      <w:pPr>
+        <w:rPr>
+          <w:rFonts w:cstheme="minorHAnsi"/>
+        </w:rPr>
+      </w:pPr>
+      <w:r>
+        <w:rPr>
+          <w:rFonts w:cstheme="minorHAnsi"/>
+        </w:rPr>
+        <w:t xml:space="preserve">    cs c = &lt; c&gt; &amp;</w:t>
+      </w:r>
+    </w:p>
+    <w:p>
+      <w:pPr>
+        <w:rPr>
+          <w:rFonts w:cstheme="minorHAnsi"/>
+        </w:rPr>
+      </w:pPr>
+      <w:r>
+        <w:rPr>
+          <w:rFonts w:cstheme="minorHAnsi"/>
+        </w:rPr>
+        <w:t xml:space="preserve">    cs (</w:t>
+      </w:r>
+      <w:proofErr w:type="spellStart"/>
+      <w:r>
+        <w:rPr>
+          <w:rFonts w:cstheme="minorHAnsi"/>
+        </w:rPr>
+        <w:t>br</w:t>
+      </w:r>
+      <w:proofErr w:type="spellEnd"/>
+      <w:r>
+        <w:rPr>
+          <w:rFonts w:cstheme="minorHAnsi"/>
+        </w:rPr>
+        <w:t>) = cs r &amp;</w:t>
+      </w:r>
+    </w:p>
+    <w:p>
+      <w:pPr>
+        <w:rPr>
+          <w:rFonts w:cstheme="minorHAnsi"/>
+        </w:rPr>
+      </w:pPr>
+      <w:r>
+        <w:rPr>
+          <w:rFonts w:cstheme="minorHAnsi"/>
+        </w:rPr>
+        <w:t xml:space="preserve">    cs (</w:t>
+      </w:r>
+      <w:proofErr w:type="spellStart"/>
+      <w:r>
+        <w:rPr>
+          <w:rFonts w:cstheme="minorHAnsi"/>
+        </w:rPr>
+        <w:t>lb</w:t>
+      </w:r>
+      <w:proofErr w:type="spellEnd"/>
+      <w:r>
+        <w:rPr>
+          <w:rFonts w:cstheme="minorHAnsi"/>
+        </w:rPr>
+        <w:t>) = cs l &amp;</w:t>
+      </w:r>
+    </w:p>
+    <w:p>
+      <w:pPr>
+        <w:ind w:firstLine="220"/>
+        <w:rPr>
+          <w:rFonts w:cstheme="minorHAnsi"/>
+        </w:rPr>
+      </w:pPr>
+      <w:r>
+        <w:rPr>
+          <w:rFonts w:cstheme="minorHAnsi"/>
+        </w:rPr>
+        <w:t>cs (</w:t>
+      </w:r>
+      <w:proofErr w:type="spellStart"/>
+      <w:r>
+        <w:rPr>
+          <w:rFonts w:cstheme="minorHAnsi"/>
+        </w:rPr>
+        <w:t>lbr</w:t>
+      </w:r>
+      <w:proofErr w:type="spellEnd"/>
+      <w:r>
+        <w:rPr>
+          <w:rFonts w:cstheme="minorHAnsi"/>
+        </w:rPr>
+        <w:t>) = cs l + cs r</w:t>
+      </w:r>
+    </w:p>
+    <w:p>
+      <w:pPr>
+        <w:ind w:firstLine="220"/>
+        <w:rPr>
+          <w:rFonts w:cstheme="minorHAnsi"/>
+        </w:rPr>
+      </w:pPr>
+    </w:p>
+    <w:p>
+      <w:pPr>
+        <w:pStyle w:val="Default"/>
+        <w:rPr>
+          <w:rFonts w:asciiTheme="minorHAnsi" w:hAnsiTheme="minorHAnsi" w:cstheme="minorHAnsi"/>
+        </w:rPr>
+      </w:pPr>
+      <w:r>
+        <w:rPr>
+          <w:rFonts w:asciiTheme="minorHAnsi" w:hAnsiTheme="minorHAnsi" w:cstheme="minorHAnsi"/>
+        </w:rPr>
+        <w:t xml:space="preserve">--------------------------------------------------- Function </w:t>
+      </w:r>
+      <w:proofErr w:type="gramStart"/>
+      <w:r>
+        <w:rPr>
+          <w:rFonts w:asciiTheme="minorHAnsi" w:hAnsiTheme="minorHAnsi" w:cstheme="minorHAnsi"/>
+        </w:rPr>
+        <w:t>c</w:t>
+      </w:r>
+      <w:r>
+        <w:rPr>
+          <w:rFonts w:asciiTheme="minorHAnsi" w:hAnsiTheme="minorHAnsi" w:cstheme="minorHAnsi"/>
+        </w:rPr>
+        <w:t>c(</w:t>
+      </w:r>
+      <w:proofErr w:type="gramEnd"/>
+      <w:r>
+        <w:rPr>
+          <w:rFonts w:asciiTheme="minorHAnsi" w:hAnsiTheme="minorHAnsi" w:cstheme="minorHAnsi"/>
+        </w:rPr>
+        <w:t>Char</w:t>
+      </w:r>
+      <w:r>
+        <w:rPr>
+          <w:rFonts w:asciiTheme="minorHAnsi" w:hAnsiTheme="minorHAnsi" w:cstheme="minorHAnsi"/>
+        </w:rPr>
         <w:t xml:space="preserve"> </w:t>
       </w:r>
       <w:r>
         <w:rPr>
-          <w:rFonts w:cstheme="minorHAnsi"/>
-        </w:rPr>
-        <w:t>b</w:t>
-      </w:r>
-      <w:r>
-        <w:rPr>
-          <w:rFonts w:cstheme="minorHAnsi"/>
-        </w:rPr>
-        <w:t xml:space="preserve">: </w:t>
-      </w:r>
-      <w:r>
-        <w:rPr>
-          <w:rFonts w:cstheme="minorHAnsi"/>
-        </w:rPr>
-        <w:t>BLANK</w:t>
-      </w:r>
-      <w:r>
-        <w:rPr>
-          <w:rFonts w:cstheme="minorHAnsi"/>
-        </w:rPr>
-        <w:t xml:space="preserve">; </w:t>
-      </w:r>
+          <w:rFonts w:asciiTheme="minorHAnsi" w:hAnsiTheme="minorHAnsi" w:cstheme="minorHAnsi"/>
+        </w:rPr>
+        <w:t>Count)--------------------------------</w:t>
+      </w:r>
+    </w:p>
+    <w:p>
+      <w:pPr>
+        <w:ind w:firstLine="220"/>
+        <w:rPr>
+          <w:rFonts w:cstheme="minorHAnsi"/>
+        </w:rPr>
+      </w:pPr>
       <w:r>
         <w:rPr>
           <w:rFonts w:cstheme="minorHAnsi"/>
@@ -1208,346 +1347,7 @@
         <w:rPr>
           <w:rFonts w:cstheme="minorHAnsi"/>
         </w:rPr>
-        <w:t xml:space="preserve">: </w:t>
-      </w:r>
-      <w:r>
-        <w:rPr>
-          <w:rFonts w:cstheme="minorHAnsi"/>
-        </w:rPr>
-        <w:t>CHAR</w:t>
-      </w:r>
-      <w:r>
-        <w:rPr>
-          <w:rFonts w:cstheme="minorHAnsi"/>
-        </w:rPr>
-        <w:t xml:space="preserve">; </w:t>
-      </w:r>
-      <w:proofErr w:type="spellStart"/>
-      <w:proofErr w:type="gramStart"/>
-      <w:r>
-        <w:rPr>
-          <w:rFonts w:cstheme="minorHAnsi"/>
-        </w:rPr>
-        <w:t>l,r</w:t>
-      </w:r>
-      <w:proofErr w:type="spellEnd"/>
-      <w:proofErr w:type="gramEnd"/>
-      <w:r>
-        <w:rPr>
-          <w:rFonts w:cstheme="minorHAnsi"/>
-        </w:rPr>
-        <w:t xml:space="preserve">: TEXT </w:t>
-      </w:r>
-    </w:p>
-    <w:p>
-      <w:pPr>
-        <w:pStyle w:val="Default"/>
-        <w:rPr>
-          <w:rFonts w:asciiTheme="minorHAnsi" w:hAnsiTheme="minorHAnsi" w:cstheme="minorHAnsi"/>
-        </w:rPr>
-      </w:pPr>
-      <w:r>
-        <w:rPr>
-          <w:rFonts w:asciiTheme="minorHAnsi" w:hAnsiTheme="minorHAnsi" w:cstheme="minorHAnsi"/>
-        </w:rPr>
-        <w:t>cs</w:t>
-      </w:r>
-      <w:r>
-        <w:rPr>
-          <w:rFonts w:asciiTheme="minorHAnsi" w:hAnsiTheme="minorHAnsi" w:cstheme="minorHAnsi"/>
-        </w:rPr>
-        <w:t>: TEXT -&gt; seq CHAR</w:t>
-      </w:r>
-      <w:r>
-        <w:rPr>
-          <w:rFonts w:asciiTheme="minorHAnsi" w:hAnsiTheme="minorHAnsi" w:cstheme="minorHAnsi"/>
-        </w:rPr>
-        <w:tab/>
-      </w:r>
-    </w:p>
-    <w:p>
-      <w:pPr>
-        <w:rPr>
-          <w:rFonts w:cstheme="minorHAnsi"/>
-        </w:rPr>
-      </w:pPr>
-      <w:r>
-        <w:rPr>
-          <w:rFonts w:cstheme="minorHAnsi"/>
-        </w:rPr>
-        <w:t xml:space="preserve">    cs</w:t>
-      </w:r>
-      <w:r>
-        <w:rPr>
-          <w:rFonts w:cstheme="minorHAnsi"/>
-        </w:rPr>
-        <w:t xml:space="preserve"> </w:t>
-      </w:r>
-      <w:r>
-        <w:rPr>
-          <w:rFonts w:cstheme="minorHAnsi"/>
-        </w:rPr>
-        <w:t>&lt;&gt; = &lt;&gt; &amp;</w:t>
-      </w:r>
-    </w:p>
-    <w:p>
-      <w:pPr>
-        <w:rPr>
-          <w:rFonts w:cstheme="minorHAnsi"/>
-        </w:rPr>
-      </w:pPr>
-      <w:r>
-        <w:rPr>
-          <w:rFonts w:cstheme="minorHAnsi"/>
-        </w:rPr>
-        <w:t xml:space="preserve">    cs</w:t>
-      </w:r>
-      <w:r>
-        <w:rPr>
-          <w:rFonts w:cstheme="minorHAnsi"/>
-        </w:rPr>
-        <w:t xml:space="preserve"> b</w:t>
-      </w:r>
-      <w:r>
-        <w:rPr>
-          <w:rFonts w:cstheme="minorHAnsi"/>
-        </w:rPr>
-        <w:t xml:space="preserve"> = &lt;&gt; &amp;</w:t>
-      </w:r>
-    </w:p>
-    <w:p>
-      <w:pPr>
-        <w:rPr>
-          <w:rFonts w:cstheme="minorHAnsi"/>
-        </w:rPr>
-      </w:pPr>
-      <w:r>
-        <w:rPr>
-          <w:rFonts w:cstheme="minorHAnsi"/>
-        </w:rPr>
-        <w:t xml:space="preserve">    cs</w:t>
-      </w:r>
-      <w:r>
-        <w:rPr>
-          <w:rFonts w:cstheme="minorHAnsi"/>
-        </w:rPr>
-        <w:t xml:space="preserve"> c</w:t>
-      </w:r>
-      <w:r>
-        <w:rPr>
-          <w:rFonts w:cstheme="minorHAnsi"/>
-        </w:rPr>
-        <w:t xml:space="preserve"> = &lt; </w:t>
-      </w:r>
-      <w:r>
-        <w:rPr>
-          <w:rFonts w:cstheme="minorHAnsi"/>
-        </w:rPr>
-        <w:t>c</w:t>
-      </w:r>
-      <w:r>
-        <w:rPr>
-          <w:rFonts w:cstheme="minorHAnsi"/>
-        </w:rPr>
-        <w:t>&gt; &amp;</w:t>
-      </w:r>
-    </w:p>
-    <w:p>
-      <w:pPr>
-        <w:rPr>
-          <w:rFonts w:cstheme="minorHAnsi"/>
-        </w:rPr>
-      </w:pPr>
-      <w:r>
-        <w:rPr>
-          <w:rFonts w:cstheme="minorHAnsi"/>
-        </w:rPr>
-        <w:t xml:space="preserve">    cs</w:t>
-      </w:r>
-      <w:r>
-        <w:rPr>
-          <w:rFonts w:cstheme="minorHAnsi"/>
-        </w:rPr>
-        <w:t xml:space="preserve"> </w:t>
-      </w:r>
-      <w:r>
-        <w:rPr>
-          <w:rFonts w:cstheme="minorHAnsi"/>
-        </w:rPr>
-        <w:t>(</w:t>
-      </w:r>
-      <w:proofErr w:type="spellStart"/>
-      <w:r>
-        <w:rPr>
-          <w:rFonts w:cstheme="minorHAnsi"/>
-        </w:rPr>
-        <w:t>br</w:t>
-      </w:r>
-      <w:proofErr w:type="spellEnd"/>
-      <w:r>
-        <w:rPr>
-          <w:rFonts w:cstheme="minorHAnsi"/>
-        </w:rPr>
-        <w:t>) = cs r &amp;</w:t>
-      </w:r>
-    </w:p>
-    <w:p>
-      <w:pPr>
-        <w:rPr>
-          <w:rFonts w:cstheme="minorHAnsi"/>
-        </w:rPr>
-      </w:pPr>
-      <w:r>
-        <w:rPr>
-          <w:rFonts w:cstheme="minorHAnsi"/>
-        </w:rPr>
-        <w:t xml:space="preserve">    cs</w:t>
-      </w:r>
-      <w:r>
-        <w:rPr>
-          <w:rFonts w:cstheme="minorHAnsi"/>
-        </w:rPr>
-        <w:t xml:space="preserve"> </w:t>
-      </w:r>
-      <w:r>
-        <w:rPr>
-          <w:rFonts w:cstheme="minorHAnsi"/>
-        </w:rPr>
-        <w:t>(</w:t>
-      </w:r>
-      <w:proofErr w:type="spellStart"/>
-      <w:r>
-        <w:rPr>
-          <w:rFonts w:cstheme="minorHAnsi"/>
-        </w:rPr>
-        <w:t>l</w:t>
-      </w:r>
-      <w:r>
-        <w:rPr>
-          <w:rFonts w:cstheme="minorHAnsi"/>
-        </w:rPr>
-        <w:t>b</w:t>
-      </w:r>
-      <w:proofErr w:type="spellEnd"/>
-      <w:r>
-        <w:rPr>
-          <w:rFonts w:cstheme="minorHAnsi"/>
-        </w:rPr>
-        <w:t>) = cs l &amp;</w:t>
-      </w:r>
-    </w:p>
-    <w:p>
-      <w:pPr>
-        <w:ind w:firstLine="220"/>
-        <w:rPr>
-          <w:rFonts w:cstheme="minorHAnsi"/>
-        </w:rPr>
-      </w:pPr>
-      <w:r>
-        <w:rPr>
-          <w:rFonts w:cstheme="minorHAnsi"/>
-        </w:rPr>
-        <w:t>cs</w:t>
-      </w:r>
-      <w:r>
-        <w:rPr>
-          <w:rFonts w:cstheme="minorHAnsi"/>
-        </w:rPr>
-        <w:t xml:space="preserve"> </w:t>
-      </w:r>
-      <w:r>
-        <w:rPr>
-          <w:rFonts w:cstheme="minorHAnsi"/>
-        </w:rPr>
-        <w:t>(</w:t>
-      </w:r>
-      <w:proofErr w:type="spellStart"/>
-      <w:r>
-        <w:rPr>
-          <w:rFonts w:cstheme="minorHAnsi"/>
-        </w:rPr>
-        <w:t>l</w:t>
-      </w:r>
-      <w:r>
-        <w:rPr>
-          <w:rFonts w:cstheme="minorHAnsi"/>
-        </w:rPr>
-        <w:t>b</w:t>
-      </w:r>
-      <w:r>
-        <w:rPr>
-          <w:rFonts w:cstheme="minorHAnsi"/>
-        </w:rPr>
-        <w:t>r</w:t>
-      </w:r>
-      <w:proofErr w:type="spellEnd"/>
-      <w:r>
-        <w:rPr>
-          <w:rFonts w:cstheme="minorHAnsi"/>
-        </w:rPr>
-        <w:t>) = cs l + cs r</w:t>
-      </w:r>
-    </w:p>
-    <w:p>
-      <w:pPr>
-        <w:ind w:firstLine="220"/>
-        <w:rPr>
-          <w:rFonts w:cstheme="minorHAnsi"/>
-        </w:rPr>
-      </w:pPr>
-    </w:p>
-    <w:p>
-      <w:pPr>
-        <w:pStyle w:val="Default"/>
-        <w:rPr>
-          <w:rFonts w:asciiTheme="minorHAnsi" w:hAnsiTheme="minorHAnsi" w:cstheme="minorHAnsi"/>
-        </w:rPr>
-      </w:pPr>
-      <w:r>
-        <w:rPr>
-          <w:rFonts w:asciiTheme="minorHAnsi" w:hAnsiTheme="minorHAnsi" w:cstheme="minorHAnsi"/>
-        </w:rPr>
-        <w:t xml:space="preserve">--------------------------------------------------- Function </w:t>
-      </w:r>
-      <w:proofErr w:type="gramStart"/>
-      <w:r>
-        <w:rPr>
-          <w:rFonts w:asciiTheme="minorHAnsi" w:hAnsiTheme="minorHAnsi" w:cstheme="minorHAnsi"/>
-        </w:rPr>
-        <w:t>lc(</w:t>
-      </w:r>
-      <w:proofErr w:type="gramEnd"/>
-      <w:r>
-        <w:rPr>
-          <w:rFonts w:asciiTheme="minorHAnsi" w:hAnsiTheme="minorHAnsi" w:cstheme="minorHAnsi"/>
-        </w:rPr>
-        <w:t>Char</w:t>
-      </w:r>
-      <w:r>
-        <w:rPr>
-          <w:rFonts w:asciiTheme="minorHAnsi" w:hAnsiTheme="minorHAnsi" w:cstheme="minorHAnsi"/>
-        </w:rPr>
-        <w:t xml:space="preserve"> </w:t>
-      </w:r>
-      <w:r>
-        <w:rPr>
-          <w:rFonts w:asciiTheme="minorHAnsi" w:hAnsiTheme="minorHAnsi" w:cstheme="minorHAnsi"/>
-        </w:rPr>
-        <w:t>Count)--------------------------------</w:t>
-      </w:r>
-    </w:p>
-    <w:p>
-      <w:pPr>
-        <w:ind w:firstLine="220"/>
-        <w:rPr>
-          <w:rFonts w:cstheme="minorHAnsi"/>
-        </w:rPr>
-      </w:pPr>
-      <w:r>
-        <w:rPr>
-          <w:rFonts w:cstheme="minorHAnsi"/>
-        </w:rPr>
-        <w:t xml:space="preserve">lc: TEXT -&gt; N </w:t>
+        <w:t xml:space="preserve">c: TEXT -&gt; N </w:t>
       </w:r>
       <w:r>
         <w:rPr>
@@ -1598,6 +1398,659 @@
         </w:rPr>
         <w:t>lc file = # (lines file)</w:t>
       </w:r>
+    </w:p>
+    <w:p>
+      <w:pPr>
+        <w:ind w:firstLine="220"/>
+        <w:rPr>
+          <w:rFonts w:cstheme="minorHAnsi"/>
+        </w:rPr>
+      </w:pPr>
+    </w:p>
+    <w:p>
+      <w:pPr>
+        <w:pStyle w:val="Heading1"/>
+        <w:rPr>
+          <w:rFonts w:asciiTheme="minorHAnsi" w:hAnsiTheme="minorHAnsi" w:cstheme="minorHAnsi"/>
+        </w:rPr>
+      </w:pPr>
+      <w:r>
+        <w:rPr>
+          <w:rFonts w:asciiTheme="minorHAnsi" w:hAnsiTheme="minorHAnsi" w:cstheme="minorHAnsi"/>
+        </w:rPr>
+        <w:t xml:space="preserve">Feature </w:t>
+      </w:r>
+      <w:r>
+        <w:rPr>
+          <w:rFonts w:asciiTheme="minorHAnsi" w:hAnsiTheme="minorHAnsi" w:cstheme="minorHAnsi"/>
+        </w:rPr>
+        <w:t>4</w:t>
+      </w:r>
+      <w:r>
+        <w:rPr>
+          <w:rFonts w:asciiTheme="minorHAnsi" w:hAnsiTheme="minorHAnsi" w:cstheme="minorHAnsi"/>
+        </w:rPr>
+        <w:t xml:space="preserve">: </w:t>
+      </w:r>
+      <w:r>
+        <w:rPr>
+          <w:rFonts w:asciiTheme="minorHAnsi" w:hAnsiTheme="minorHAnsi" w:cstheme="minorHAnsi"/>
+        </w:rPr>
+        <w:t>Replacement</w:t>
+      </w:r>
+    </w:p>
+    <w:p>
+      <w:pPr>
+        <w:ind w:firstLine="220"/>
+        <w:rPr>
+          <w:rFonts w:cstheme="minorHAnsi"/>
+        </w:rPr>
+      </w:pPr>
+    </w:p>
+    <w:p>
+      <w:pPr>
+        <w:rPr>
+          <w:rFonts w:cstheme="minorHAnsi"/>
+        </w:rPr>
+      </w:pPr>
+      <w:r>
+        <w:rPr>
+          <w:rFonts w:cstheme="minorHAnsi"/>
+        </w:rPr>
+        <w:t xml:space="preserve">-------------------------------------Function </w:t>
+      </w:r>
+      <w:proofErr w:type="gramStart"/>
+      <w:r>
+        <w:rPr>
+          <w:rFonts w:cstheme="minorHAnsi"/>
+        </w:rPr>
+        <w:t>words(</w:t>
+      </w:r>
+      <w:proofErr w:type="gramEnd"/>
+      <w:r>
+        <w:rPr>
+          <w:rFonts w:cstheme="minorHAnsi"/>
+        </w:rPr>
+        <w:t>Word Split)----------------------------------------------------</w:t>
+      </w:r>
+    </w:p>
+    <w:p>
+      <w:pPr>
+        <w:rPr>
+          <w:rFonts w:cstheme="minorHAnsi"/>
+        </w:rPr>
+      </w:pPr>
+      <w:r>
+        <w:rPr>
+          <w:rFonts w:cstheme="minorHAnsi"/>
+        </w:rPr>
+        <w:t xml:space="preserve">words: TEXT -&gt; seq WORD </w:t>
+      </w:r>
+      <w:r>
+        <w:rPr>
+          <w:rFonts w:cstheme="minorHAnsi"/>
+        </w:rPr>
+        <w:tab/>
+        <w:t xml:space="preserve"> </w:t>
+      </w:r>
+      <w:r>
+        <w:rPr>
+          <w:rFonts w:cstheme="minorHAnsi"/>
+        </w:rPr>
+        <w:tab/>
+        <w:t xml:space="preserve"> </w:t>
+      </w:r>
+    </w:p>
+    <w:p>
+      <w:pPr>
+        <w:rPr>
+          <w:rFonts w:cstheme="minorHAnsi"/>
+        </w:rPr>
+      </w:pPr>
+      <w:r>
+        <w:rPr>
+          <w:rFonts w:cstheme="minorHAnsi"/>
+        </w:rPr>
+        <w:t>\</w:t>
+      </w:r>
+      <w:proofErr w:type="spellStart"/>
+      <w:r>
+        <w:rPr>
+          <w:rFonts w:cstheme="minorHAnsi"/>
+        </w:rPr>
+        <w:t>forall</w:t>
+      </w:r>
+      <w:proofErr w:type="spellEnd"/>
+      <w:r>
+        <w:rPr>
+          <w:rFonts w:cstheme="minorHAnsi"/>
+        </w:rPr>
+        <w:t xml:space="preserve"> s: SPACE; w: WORD; </w:t>
+      </w:r>
+      <w:proofErr w:type="spellStart"/>
+      <w:proofErr w:type="gramStart"/>
+      <w:r>
+        <w:rPr>
+          <w:rFonts w:cstheme="minorHAnsi"/>
+        </w:rPr>
+        <w:t>l,r</w:t>
+      </w:r>
+      <w:proofErr w:type="spellEnd"/>
+      <w:proofErr w:type="gramEnd"/>
+      <w:r>
+        <w:rPr>
+          <w:rFonts w:cstheme="minorHAnsi"/>
+        </w:rPr>
+        <w:t xml:space="preserve">: TEXT </w:t>
+      </w:r>
+    </w:p>
+    <w:p>
+      <w:pPr>
+        <w:rPr>
+          <w:rFonts w:cstheme="minorHAnsi"/>
+        </w:rPr>
+      </w:pPr>
+      <w:r>
+        <w:rPr>
+          <w:rFonts w:cstheme="minorHAnsi"/>
+        </w:rPr>
+        <w:t xml:space="preserve">    </w:t>
+      </w:r>
+      <w:proofErr w:type="gramStart"/>
+      <w:r>
+        <w:rPr>
+          <w:rFonts w:cstheme="minorHAnsi"/>
+        </w:rPr>
+        <w:t>words  &lt;</w:t>
+      </w:r>
+      <w:proofErr w:type="gramEnd"/>
+      <w:r>
+        <w:rPr>
+          <w:rFonts w:cstheme="minorHAnsi"/>
+        </w:rPr>
+        <w:t>&gt; = &lt;&gt; &amp;</w:t>
+      </w:r>
+    </w:p>
+    <w:p>
+      <w:pPr>
+        <w:rPr>
+          <w:rFonts w:cstheme="minorHAnsi"/>
+        </w:rPr>
+      </w:pPr>
+      <w:r>
+        <w:rPr>
+          <w:rFonts w:cstheme="minorHAnsi"/>
+        </w:rPr>
+        <w:t xml:space="preserve">    </w:t>
+      </w:r>
+      <w:proofErr w:type="gramStart"/>
+      <w:r>
+        <w:rPr>
+          <w:rFonts w:cstheme="minorHAnsi"/>
+        </w:rPr>
+        <w:t>words  s</w:t>
+      </w:r>
+      <w:proofErr w:type="gramEnd"/>
+      <w:r>
+        <w:rPr>
+          <w:rFonts w:cstheme="minorHAnsi"/>
+        </w:rPr>
+        <w:t xml:space="preserve"> = &lt;&gt; &amp;</w:t>
+      </w:r>
+    </w:p>
+    <w:p>
+      <w:pPr>
+        <w:rPr>
+          <w:rFonts w:cstheme="minorHAnsi"/>
+        </w:rPr>
+      </w:pPr>
+      <w:r>
+        <w:rPr>
+          <w:rFonts w:cstheme="minorHAnsi"/>
+        </w:rPr>
+        <w:t xml:space="preserve">    </w:t>
+      </w:r>
+      <w:proofErr w:type="gramStart"/>
+      <w:r>
+        <w:rPr>
+          <w:rFonts w:cstheme="minorHAnsi"/>
+        </w:rPr>
+        <w:t>words  w</w:t>
+      </w:r>
+      <w:proofErr w:type="gramEnd"/>
+      <w:r>
+        <w:rPr>
+          <w:rFonts w:cstheme="minorHAnsi"/>
+        </w:rPr>
+        <w:t xml:space="preserve"> = &lt; w &gt; &amp;</w:t>
+      </w:r>
+    </w:p>
+    <w:p>
+      <w:pPr>
+        <w:rPr>
+          <w:rFonts w:cstheme="minorHAnsi"/>
+        </w:rPr>
+      </w:pPr>
+      <w:r>
+        <w:rPr>
+          <w:rFonts w:cstheme="minorHAnsi"/>
+        </w:rPr>
+        <w:t xml:space="preserve">    words (</w:t>
+      </w:r>
+      <w:proofErr w:type="spellStart"/>
+      <w:r>
+        <w:rPr>
+          <w:rFonts w:cstheme="minorHAnsi"/>
+        </w:rPr>
+        <w:t>sr</w:t>
+      </w:r>
+      <w:proofErr w:type="spellEnd"/>
+      <w:r>
+        <w:rPr>
+          <w:rFonts w:cstheme="minorHAnsi"/>
+        </w:rPr>
+        <w:t>) = words r &amp;</w:t>
+      </w:r>
+    </w:p>
+    <w:p>
+      <w:pPr>
+        <w:rPr>
+          <w:rFonts w:cstheme="minorHAnsi"/>
+        </w:rPr>
+      </w:pPr>
+      <w:r>
+        <w:rPr>
+          <w:rFonts w:cstheme="minorHAnsi"/>
+        </w:rPr>
+        <w:t xml:space="preserve">    words (ls) = words l &amp;</w:t>
+      </w:r>
+    </w:p>
+    <w:p>
+      <w:pPr>
+        <w:ind w:firstLine="220"/>
+        <w:rPr>
+          <w:rFonts w:cstheme="minorHAnsi"/>
+        </w:rPr>
+      </w:pPr>
+      <w:r>
+        <w:rPr>
+          <w:rFonts w:cstheme="minorHAnsi"/>
+        </w:rPr>
+        <w:t>words (</w:t>
+      </w:r>
+      <w:proofErr w:type="spellStart"/>
+      <w:r>
+        <w:rPr>
+          <w:rFonts w:cstheme="minorHAnsi"/>
+        </w:rPr>
+        <w:t>lsr</w:t>
+      </w:r>
+      <w:proofErr w:type="spellEnd"/>
+      <w:r>
+        <w:rPr>
+          <w:rFonts w:cstheme="minorHAnsi"/>
+        </w:rPr>
+        <w:t>) = words l + words r</w:t>
+      </w:r>
+    </w:p>
+    <w:p>
+      <w:pPr>
+        <w:rPr>
+          <w:rFonts w:cstheme="minorHAnsi"/>
+        </w:rPr>
+      </w:pPr>
+      <w:r>
+        <w:rPr>
+          <w:rFonts w:cstheme="minorHAnsi"/>
+        </w:rPr>
+        <w:t xml:space="preserve">------------------------------------Function </w:t>
+      </w:r>
+      <w:proofErr w:type="spellStart"/>
+      <w:proofErr w:type="gramStart"/>
+      <w:r>
+        <w:rPr>
+          <w:rFonts w:cstheme="minorHAnsi"/>
+        </w:rPr>
+        <w:t>rl</w:t>
+      </w:r>
+      <w:proofErr w:type="spellEnd"/>
+      <w:r>
+        <w:rPr>
+          <w:rFonts w:cstheme="minorHAnsi"/>
+        </w:rPr>
+        <w:t>(</w:t>
+      </w:r>
+      <w:proofErr w:type="gramEnd"/>
+      <w:r>
+        <w:rPr>
+          <w:rFonts w:cstheme="minorHAnsi"/>
+        </w:rPr>
+        <w:t>Replacement</w:t>
+      </w:r>
+      <w:r>
+        <w:rPr>
+          <w:rFonts w:cstheme="minorHAnsi"/>
+        </w:rPr>
+        <w:t>)--------------------------------</w:t>
+      </w:r>
+    </w:p>
+    <w:p>
+      <w:pPr>
+        <w:ind w:firstLine="220"/>
+        <w:rPr>
+          <w:rFonts w:cstheme="minorHAnsi"/>
+        </w:rPr>
+      </w:pPr>
+      <w:proofErr w:type="spellStart"/>
+      <w:r>
+        <w:rPr>
+          <w:rFonts w:cstheme="minorHAnsi"/>
+        </w:rPr>
+        <w:t>rl</w:t>
+      </w:r>
+      <w:proofErr w:type="spellEnd"/>
+      <w:r>
+        <w:rPr>
+          <w:rFonts w:cstheme="minorHAnsi"/>
+        </w:rPr>
+        <w:t xml:space="preserve">: TEXT -&gt; </w:t>
+      </w:r>
+      <w:proofErr w:type="spellStart"/>
+      <w:r>
+        <w:rPr>
+          <w:rFonts w:cstheme="minorHAnsi"/>
+        </w:rPr>
+        <w:t>new</w:t>
+      </w:r>
+      <w:r>
+        <w:rPr>
+          <w:rFonts w:cstheme="minorHAnsi"/>
+        </w:rPr>
+        <w:t>TEXT</w:t>
+      </w:r>
+      <w:proofErr w:type="spellEnd"/>
+    </w:p>
+    <w:p>
+      <w:pPr>
+        <w:ind w:firstLine="220"/>
+        <w:rPr>
+          <w:rFonts w:cstheme="minorHAnsi"/>
+        </w:rPr>
+      </w:pPr>
+      <w:r>
+        <w:rPr>
+          <w:rFonts w:cstheme="minorHAnsi"/>
+        </w:rPr>
+        <w:t xml:space="preserve">input: </w:t>
+      </w:r>
+      <w:proofErr w:type="spellStart"/>
+      <w:r>
+        <w:rPr>
+          <w:rFonts w:cstheme="minorHAnsi"/>
+        </w:rPr>
+        <w:t>orgWORD</w:t>
+      </w:r>
+      <w:proofErr w:type="spellEnd"/>
+      <w:r>
+        <w:rPr>
+          <w:rFonts w:cstheme="minorHAnsi"/>
+        </w:rPr>
+        <w:t xml:space="preserve">, </w:t>
+      </w:r>
+      <w:proofErr w:type="spellStart"/>
+      <w:r>
+        <w:rPr>
+          <w:rFonts w:cstheme="minorHAnsi"/>
+        </w:rPr>
+        <w:t>newWORD</w:t>
+      </w:r>
+      <w:proofErr w:type="spellEnd"/>
+    </w:p>
+    <w:p>
+      <w:pPr>
+        <w:ind w:firstLine="220"/>
+        <w:rPr>
+          <w:rFonts w:cstheme="minorHAnsi"/>
+        </w:rPr>
+      </w:pPr>
+      <w:r>
+        <w:rPr>
+          <w:rFonts w:cstheme="minorHAnsi"/>
+        </w:rPr>
+        <w:t xml:space="preserve">seq </w:t>
+      </w:r>
+      <w:proofErr w:type="gramStart"/>
+      <w:r>
+        <w:rPr>
+          <w:rFonts w:cstheme="minorHAnsi"/>
+        </w:rPr>
+        <w:t>WORD</w:t>
+      </w:r>
+      <w:r>
+        <w:rPr>
+          <w:rFonts w:cstheme="minorHAnsi"/>
+        </w:rPr>
+        <w:t xml:space="preserve"> </w:t>
+      </w:r>
+      <w:r>
+        <w:rPr>
+          <w:rFonts w:cstheme="minorHAnsi"/>
+        </w:rPr>
+        <w:t xml:space="preserve"> =</w:t>
+      </w:r>
+      <w:proofErr w:type="gramEnd"/>
+      <w:r>
+        <w:rPr>
+          <w:rFonts w:cstheme="minorHAnsi"/>
+        </w:rPr>
+        <w:t xml:space="preserve"> </w:t>
+      </w:r>
+      <w:r>
+        <w:rPr>
+          <w:rFonts w:cstheme="minorHAnsi"/>
+        </w:rPr>
+        <w:t>words</w:t>
+      </w:r>
+      <w:r>
+        <w:rPr>
+          <w:rFonts w:cstheme="minorHAnsi"/>
+        </w:rPr>
+        <w:t>(</w:t>
+      </w:r>
+      <w:r>
+        <w:rPr>
+          <w:rFonts w:cstheme="minorHAnsi"/>
+        </w:rPr>
+        <w:t>TEXT</w:t>
+      </w:r>
+      <w:r>
+        <w:rPr>
+          <w:rFonts w:cstheme="minorHAnsi"/>
+        </w:rPr>
+        <w:t>)</w:t>
+      </w:r>
+      <w:r>
+        <w:rPr>
+          <w:rFonts w:cstheme="minorHAnsi"/>
+        </w:rPr>
+        <w:t xml:space="preserve"> </w:t>
+      </w:r>
+      <w:r>
+        <w:rPr>
+          <w:rFonts w:cstheme="minorHAnsi"/>
+        </w:rPr>
+        <w:tab/>
+        <w:t xml:space="preserve"> </w:t>
+      </w:r>
+    </w:p>
+    <w:p>
+      <w:pPr>
+        <w:ind w:firstLine="220"/>
+        <w:rPr>
+          <w:rFonts w:cstheme="minorHAnsi"/>
+        </w:rPr>
+      </w:pPr>
+      <w:r>
+        <w:rPr>
+          <w:rFonts w:cstheme="minorHAnsi"/>
+        </w:rPr>
+        <w:t xml:space="preserve">for each </w:t>
+      </w:r>
+      <w:r>
+        <w:rPr>
+          <w:rFonts w:cstheme="minorHAnsi"/>
+        </w:rPr>
+        <w:t>WORD</w:t>
+      </w:r>
+      <w:r>
+        <w:rPr>
+          <w:rFonts w:cstheme="minorHAnsi"/>
+        </w:rPr>
+        <w:t xml:space="preserve"> in seq WORD:</w:t>
+      </w:r>
+    </w:p>
+    <w:p>
+      <w:pPr>
+        <w:rPr>
+          <w:rFonts w:cstheme="minorHAnsi"/>
+        </w:rPr>
+      </w:pPr>
+      <w:r>
+        <w:rPr>
+          <w:rFonts w:cstheme="minorHAnsi"/>
+        </w:rPr>
+        <w:t xml:space="preserve">        if </w:t>
+      </w:r>
+      <w:r>
+        <w:rPr>
+          <w:rFonts w:cstheme="minorHAnsi"/>
+        </w:rPr>
+        <w:t>WORD</w:t>
+      </w:r>
+      <w:r>
+        <w:rPr>
+          <w:rFonts w:cstheme="minorHAnsi"/>
+        </w:rPr>
+        <w:t xml:space="preserve"> == </w:t>
+      </w:r>
+      <w:proofErr w:type="spellStart"/>
+      <w:r>
+        <w:rPr>
+          <w:rFonts w:cstheme="minorHAnsi"/>
+        </w:rPr>
+        <w:t>orgWOR</w:t>
+      </w:r>
+      <w:r>
+        <w:rPr>
+          <w:rFonts w:cstheme="minorHAnsi"/>
+        </w:rPr>
+        <w:t>D</w:t>
+      </w:r>
+      <w:proofErr w:type="spellEnd"/>
+      <w:r>
+        <w:rPr>
+          <w:rFonts w:cstheme="minorHAnsi"/>
+        </w:rPr>
+        <w:t xml:space="preserve">:               </w:t>
+      </w:r>
+    </w:p>
+    <w:p>
+      <w:pPr>
+        <w:rPr>
+          <w:rFonts w:cstheme="minorHAnsi"/>
+        </w:rPr>
+      </w:pPr>
+      <w:r>
+        <w:rPr>
+          <w:rFonts w:cstheme="minorHAnsi"/>
+        </w:rPr>
+        <w:t xml:space="preserve">            </w:t>
+      </w:r>
+      <w:r>
+        <w:rPr>
+          <w:rFonts w:cstheme="minorHAnsi"/>
+        </w:rPr>
+        <w:t>WORD</w:t>
+      </w:r>
+      <w:r>
+        <w:rPr>
+          <w:rFonts w:cstheme="minorHAnsi"/>
+        </w:rPr>
+        <w:t xml:space="preserve"> = </w:t>
+      </w:r>
+      <w:proofErr w:type="spellStart"/>
+      <w:r>
+        <w:rPr>
+          <w:rFonts w:cstheme="minorHAnsi"/>
+        </w:rPr>
+        <w:t>newWOR</w:t>
+      </w:r>
+      <w:r>
+        <w:rPr>
+          <w:rFonts w:cstheme="minorHAnsi"/>
+        </w:rPr>
+        <w:t>D</w:t>
+      </w:r>
+      <w:proofErr w:type="spellEnd"/>
+    </w:p>
+    <w:p>
+      <w:pPr>
+        <w:rPr>
+          <w:rFonts w:cstheme="minorHAnsi"/>
+        </w:rPr>
+      </w:pPr>
+      <w:r>
+        <w:rPr>
+          <w:rFonts w:cstheme="minorHAnsi"/>
+        </w:rPr>
+        <w:t xml:space="preserve">        </w:t>
+      </w:r>
+      <w:proofErr w:type="spellStart"/>
+      <w:r>
+        <w:rPr>
+          <w:rFonts w:cstheme="minorHAnsi"/>
+        </w:rPr>
+        <w:t>new</w:t>
+      </w:r>
+      <w:r>
+        <w:rPr>
+          <w:rFonts w:cstheme="minorHAnsi"/>
+        </w:rPr>
+        <w:t>TEXT</w:t>
+      </w:r>
+      <w:r>
+        <w:rPr>
+          <w:rFonts w:cstheme="minorHAnsi"/>
+        </w:rPr>
+        <w:t>.append</w:t>
+      </w:r>
+      <w:proofErr w:type="spellEnd"/>
+      <w:r>
+        <w:rPr>
+          <w:rFonts w:cstheme="minorHAnsi"/>
+        </w:rPr>
+        <w:t>(</w:t>
+      </w:r>
+      <w:r>
+        <w:rPr>
+          <w:rFonts w:cstheme="minorHAnsi"/>
+        </w:rPr>
+        <w:t>WORD</w:t>
+      </w:r>
+      <w:r>
+        <w:rPr>
+          <w:rFonts w:cstheme="minorHAnsi"/>
+        </w:rPr>
+        <w:t>)</w:t>
+      </w:r>
+    </w:p>
+    <w:p>
+      <w:pPr>
+        <w:ind w:firstLine="220"/>
+        <w:rPr>
+          <w:rFonts w:cstheme="minorHAnsi"/>
+        </w:rPr>
+      </w:pPr>
     </w:p>
     <w:p>
       <w:pPr>

</xml_diff>

<commit_message>
update: add design change report
</commit_message>
<xml_diff>
--- a/specificaiton.docx
+++ b/specificaiton.docx
@@ -430,7 +430,13 @@
         <w:rPr>
           <w:rFonts w:cstheme="minorHAnsi"/>
         </w:rPr>
-        <w:t>Word Count)</w:t>
+        <w:t>Unique w</w:t>
+      </w:r>
+      <w:r>
+        <w:rPr>
+          <w:rFonts w:cstheme="minorHAnsi"/>
+        </w:rPr>
+        <w:t>ord Count)</w:t>
       </w:r>
       <w:r>
         <w:rPr>
@@ -503,6 +509,176 @@
           <w:rFonts w:cstheme="minorHAnsi"/>
         </w:rPr>
       </w:pPr>
+      <w:r>
+        <w:rPr>
+          <w:rFonts w:cstheme="minorHAnsi"/>
+        </w:rPr>
+        <w:t>TEXT -&gt; seq WORD</w:t>
+      </w:r>
+    </w:p>
+    <w:p>
+      <w:pPr>
+        <w:ind w:firstLine="220"/>
+        <w:rPr>
+          <w:rFonts w:cstheme="minorHAnsi"/>
+        </w:rPr>
+      </w:pPr>
+      <w:r>
+        <w:rPr>
+          <w:rFonts w:cstheme="minorHAnsi"/>
+        </w:rPr>
+        <w:t xml:space="preserve">unique </w:t>
+      </w:r>
+      <w:r>
+        <w:rPr>
+          <w:rFonts w:cstheme="minorHAnsi"/>
+        </w:rPr>
+        <w:t>WORD</w:t>
+      </w:r>
+      <w:r>
+        <w:rPr>
+          <w:rFonts w:cstheme="minorHAnsi"/>
+        </w:rPr>
+        <w:t xml:space="preserve"> = </w:t>
+      </w:r>
+      <w:r>
+        <w:rPr>
+          <w:rFonts w:cstheme="minorHAnsi"/>
+        </w:rPr>
+        <w:t>&lt;&gt;</w:t>
+      </w:r>
+    </w:p>
+    <w:p>
+      <w:pPr>
+        <w:ind w:firstLine="220"/>
+        <w:rPr>
+          <w:rFonts w:cstheme="minorHAnsi"/>
+        </w:rPr>
+      </w:pPr>
+      <w:r>
+        <w:rPr>
+          <w:rFonts w:cstheme="minorHAnsi"/>
+        </w:rPr>
+        <w:t xml:space="preserve">for each </w:t>
+      </w:r>
+      <w:r>
+        <w:rPr>
+          <w:rFonts w:cstheme="minorHAnsi"/>
+        </w:rPr>
+        <w:t>WORD</w:t>
+      </w:r>
+      <w:r>
+        <w:rPr>
+          <w:rFonts w:cstheme="minorHAnsi"/>
+        </w:rPr>
+        <w:t xml:space="preserve"> in </w:t>
+      </w:r>
+      <w:r>
+        <w:rPr>
+          <w:rFonts w:cstheme="minorHAnsi"/>
+        </w:rPr>
+        <w:t>seq WORD</w:t>
+      </w:r>
+    </w:p>
+    <w:p>
+      <w:pPr>
+        <w:ind w:firstLine="220"/>
+        <w:rPr>
+          <w:rFonts w:cstheme="minorHAnsi"/>
+        </w:rPr>
+      </w:pPr>
+      <w:r>
+        <w:rPr>
+          <w:rFonts w:cstheme="minorHAnsi"/>
+        </w:rPr>
+        <w:t xml:space="preserve">    if </w:t>
+      </w:r>
+      <w:r>
+        <w:rPr>
+          <w:rFonts w:cstheme="minorHAnsi"/>
+        </w:rPr>
+        <w:t>WORD</w:t>
+      </w:r>
+      <w:r>
+        <w:rPr>
+          <w:rFonts w:cstheme="minorHAnsi"/>
+        </w:rPr>
+        <w:t xml:space="preserve"> not in </w:t>
+      </w:r>
+      <w:r>
+        <w:rPr>
+          <w:rFonts w:cstheme="minorHAnsi"/>
+        </w:rPr>
+        <w:t xml:space="preserve">unique </w:t>
+      </w:r>
+      <w:r>
+        <w:rPr>
+          <w:rFonts w:cstheme="minorHAnsi"/>
+        </w:rPr>
+        <w:t>WORD</w:t>
+      </w:r>
+    </w:p>
+    <w:p>
+      <w:pPr>
+        <w:ind w:firstLine="220"/>
+        <w:rPr>
+          <w:rFonts w:cstheme="minorHAnsi"/>
+        </w:rPr>
+      </w:pPr>
+      <w:r>
+        <w:rPr>
+          <w:rFonts w:cstheme="minorHAnsi"/>
+        </w:rPr>
+        <w:tab/>
+      </w:r>
+      <w:r>
+        <w:rPr>
+          <w:rFonts w:cstheme="minorHAnsi"/>
+        </w:rPr>
+        <w:t xml:space="preserve">unique </w:t>
+      </w:r>
+      <w:proofErr w:type="spellStart"/>
+      <w:proofErr w:type="gramStart"/>
+      <w:r>
+        <w:rPr>
+          <w:rFonts w:cstheme="minorHAnsi"/>
+        </w:rPr>
+        <w:t>WORD</w:t>
+      </w:r>
+      <w:r>
+        <w:rPr>
+          <w:rFonts w:cstheme="minorHAnsi"/>
+        </w:rPr>
+        <w:t>.add</w:t>
+      </w:r>
+      <w:proofErr w:type="spellEnd"/>
+      <w:r>
+        <w:rPr>
+          <w:rFonts w:cstheme="minorHAnsi"/>
+        </w:rPr>
+        <w:t>(</w:t>
+      </w:r>
+      <w:proofErr w:type="gramEnd"/>
+      <w:r>
+        <w:rPr>
+          <w:rFonts w:cstheme="minorHAnsi"/>
+        </w:rPr>
+        <w:t>WORD</w:t>
+      </w:r>
+      <w:r>
+        <w:rPr>
+          <w:rFonts w:cstheme="minorHAnsi"/>
+        </w:rPr>
+        <w:t>)</w:t>
+      </w:r>
+    </w:p>
+    <w:p>
+      <w:pPr>
+        <w:ind w:firstLine="220"/>
+        <w:rPr>
+          <w:rFonts w:cstheme="minorHAnsi"/>
+        </w:rPr>
+      </w:pPr>
       <w:proofErr w:type="spellStart"/>
       <w:r>
         <w:rPr>
@@ -515,7 +691,25 @@
         <w:rPr>
           <w:rFonts w:cstheme="minorHAnsi"/>
         </w:rPr>
-        <w:t xml:space="preserve"> file = # (words file)</w:t>
+        <w:t xml:space="preserve"> file = # (</w:t>
+      </w:r>
+      <w:r>
+        <w:rPr>
+          <w:rFonts w:cstheme="minorHAnsi"/>
+        </w:rPr>
+        <w:t xml:space="preserve">unique </w:t>
+      </w:r>
+      <w:r>
+        <w:rPr>
+          <w:rFonts w:cstheme="minorHAnsi"/>
+        </w:rPr>
+        <w:t>WORD</w:t>
+      </w:r>
+      <w:r>
+        <w:rPr>
+          <w:rFonts w:cstheme="minorHAnsi"/>
+        </w:rPr>
+        <w:t>)</w:t>
       </w:r>
     </w:p>
     <w:p>
@@ -839,6 +1033,7 @@
         <w:rPr>
           <w:rFonts w:cstheme="minorHAnsi"/>
         </w:rPr>
+        <w:lastRenderedPageBreak/>
         <w:t>lines (</w:t>
       </w:r>
       <w:proofErr w:type="spellStart"/>
@@ -988,7 +1183,6 @@
         <w:rPr>
           <w:rFonts w:cstheme="minorHAnsi"/>
         </w:rPr>
-        <w:lastRenderedPageBreak/>
         <w:t>lc</w:t>
       </w:r>
       <w:r>
@@ -1424,19 +1618,7 @@
         <w:rPr>
           <w:rFonts w:asciiTheme="minorHAnsi" w:hAnsiTheme="minorHAnsi" w:cstheme="minorHAnsi"/>
         </w:rPr>
-        <w:t>4</w:t>
-      </w:r>
-      <w:r>
-        <w:rPr>
-          <w:rFonts w:asciiTheme="minorHAnsi" w:hAnsiTheme="minorHAnsi" w:cstheme="minorHAnsi"/>
-        </w:rPr>
-        <w:t xml:space="preserve">: </w:t>
-      </w:r>
-      <w:r>
-        <w:rPr>
-          <w:rFonts w:asciiTheme="minorHAnsi" w:hAnsiTheme="minorHAnsi" w:cstheme="minorHAnsi"/>
-        </w:rPr>
-        <w:t>Replacement</w:t>
+        <w:t>4: Replacement</w:t>
       </w:r>
     </w:p>
     <w:p>
@@ -1894,57 +2076,27 @@
         <w:rPr>
           <w:rFonts w:cstheme="minorHAnsi"/>
         </w:rPr>
-        <w:t xml:space="preserve">for each </w:t>
-      </w:r>
-      <w:r>
-        <w:rPr>
-          <w:rFonts w:cstheme="minorHAnsi"/>
-        </w:rPr>
-        <w:t>WORD</w:t>
-      </w:r>
-      <w:r>
-        <w:rPr>
-          <w:rFonts w:cstheme="minorHAnsi"/>
-        </w:rPr>
-        <w:t xml:space="preserve"> in seq WORD:</w:t>
-      </w:r>
-    </w:p>
-    <w:p>
-      <w:pPr>
-        <w:rPr>
-          <w:rFonts w:cstheme="minorHAnsi"/>
-        </w:rPr>
-      </w:pPr>
-      <w:r>
-        <w:rPr>
-          <w:rFonts w:cstheme="minorHAnsi"/>
-        </w:rPr>
-        <w:t xml:space="preserve">        if </w:t>
-      </w:r>
-      <w:r>
-        <w:rPr>
-          <w:rFonts w:cstheme="minorHAnsi"/>
-        </w:rPr>
-        <w:t>WORD</w:t>
-      </w:r>
-      <w:r>
-        <w:rPr>
-          <w:rFonts w:cstheme="minorHAnsi"/>
-        </w:rPr>
-        <w:t xml:space="preserve"> == </w:t>
-      </w:r>
-      <w:proofErr w:type="spellStart"/>
-      <w:r>
-        <w:rPr>
-          <w:rFonts w:cstheme="minorHAnsi"/>
-        </w:rPr>
-        <w:t>orgWOR</w:t>
-      </w:r>
-      <w:r>
-        <w:rPr>
-          <w:rFonts w:cstheme="minorHAnsi"/>
-        </w:rPr>
-        <w:t>D</w:t>
+        <w:t>for each WORD in seq WORD:</w:t>
+      </w:r>
+    </w:p>
+    <w:p>
+      <w:pPr>
+        <w:rPr>
+          <w:rFonts w:cstheme="minorHAnsi"/>
+        </w:rPr>
+      </w:pPr>
+      <w:r>
+        <w:rPr>
+          <w:rFonts w:cstheme="minorHAnsi"/>
+        </w:rPr>
+        <w:t xml:space="preserve">        if WORD == </w:t>
+      </w:r>
+      <w:proofErr w:type="spellStart"/>
+      <w:r>
+        <w:rPr>
+          <w:rFonts w:cstheme="minorHAnsi"/>
+        </w:rPr>
+        <w:t>orgWORD</w:t>
       </w:r>
       <w:proofErr w:type="spellEnd"/>
       <w:r>
@@ -1964,32 +2116,15 @@
         <w:rPr>
           <w:rFonts w:cstheme="minorHAnsi"/>
         </w:rPr>
-        <w:t xml:space="preserve">            </w:t>
-      </w:r>
-      <w:r>
-        <w:rPr>
-          <w:rFonts w:cstheme="minorHAnsi"/>
-        </w:rPr>
-        <w:t>WORD</w:t>
-      </w:r>
-      <w:r>
-        <w:rPr>
-          <w:rFonts w:cstheme="minorHAnsi"/>
-        </w:rPr>
-        <w:t xml:space="preserve"> = </w:t>
-      </w:r>
-      <w:proofErr w:type="spellStart"/>
-      <w:r>
-        <w:rPr>
-          <w:rFonts w:cstheme="minorHAnsi"/>
-        </w:rPr>
-        <w:t>newWOR</w:t>
-      </w:r>
-      <w:r>
-        <w:rPr>
-          <w:rFonts w:cstheme="minorHAnsi"/>
-        </w:rPr>
-        <w:t>D</w:t>
+        <w:lastRenderedPageBreak/>
+        <w:t xml:space="preserve">            WORD = </w:t>
+      </w:r>
+      <w:proofErr w:type="spellStart"/>
+      <w:r>
+        <w:rPr>
+          <w:rFonts w:cstheme="minorHAnsi"/>
+        </w:rPr>
+        <w:t>newWORD</w:t>
       </w:r>
       <w:proofErr w:type="spellEnd"/>
     </w:p>
@@ -2029,19 +2164,7 @@
         <w:rPr>
           <w:rFonts w:cstheme="minorHAnsi"/>
         </w:rPr>
-        <w:t>(</w:t>
-      </w:r>
-      <w:r>
-        <w:rPr>
-          <w:rFonts w:cstheme="minorHAnsi"/>
-        </w:rPr>
-        <w:t>WORD</w:t>
-      </w:r>
-      <w:r>
-        <w:rPr>
-          <w:rFonts w:cstheme="minorHAnsi"/>
-        </w:rPr>
-        <w:t>)</w:t>
+        <w:t>(WORD)</w:t>
       </w:r>
     </w:p>
     <w:p>

</xml_diff>